<commit_message>
Building feature structure capability.
Working subject verb agreement with feature structure cases.
</commit_message>
<xml_diff>
--- a/readme.docx
+++ b/readme.docx
@@ -74,8 +74,13 @@
         <w:t>The project is to demonstrate understanding of calculation techniques in Natural Language Processing by developing an essay grader similar to one used on the TOEFL exam. The grader will rank a writer’s English language proficiency from High to Low based on the following criteria</w:t>
       </w:r>
       <w:r>
-        <w:t xml:space="preserve"> [ and ranking ]</w:t>
-      </w:r>
+        <w:t xml:space="preserve"> [ and </w:t>
+      </w:r>
+      <w:proofErr w:type="gramStart"/>
+      <w:r>
+        <w:t>ranking ]</w:t>
+      </w:r>
+      <w:proofErr w:type="gramEnd"/>
       <w:r>
         <w:t xml:space="preserve">: </w:t>
       </w:r>
@@ -93,8 +98,13 @@
         <w:t>Spelling</w:t>
       </w:r>
       <w:r>
-        <w:t xml:space="preserve"> [ 4 – 0 ]</w:t>
-      </w:r>
+        <w:t xml:space="preserve"> [ 4 – </w:t>
+      </w:r>
+      <w:proofErr w:type="gramStart"/>
+      <w:r>
+        <w:t>0 ]</w:t>
+      </w:r>
+      <w:proofErr w:type="gramEnd"/>
     </w:p>
     <w:p>
       <w:pPr>
@@ -108,8 +118,13 @@
         <w:t>Sentence Count</w:t>
       </w:r>
       <w:r>
-        <w:t xml:space="preserve"> [ 1 - 5 ]</w:t>
-      </w:r>
+        <w:t xml:space="preserve"> [ 1 - </w:t>
+      </w:r>
+      <w:proofErr w:type="gramStart"/>
+      <w:r>
+        <w:t>5 ]</w:t>
+      </w:r>
+      <w:proofErr w:type="gramEnd"/>
     </w:p>
     <w:p>
       <w:pPr>
@@ -123,8 +138,13 @@
         <w:t>Subject – Verb Agreement</w:t>
       </w:r>
       <w:r>
-        <w:t xml:space="preserve"> [ 1 – 5 ]</w:t>
-      </w:r>
+        <w:t xml:space="preserve"> [ 1 – </w:t>
+      </w:r>
+      <w:proofErr w:type="gramStart"/>
+      <w:r>
+        <w:t>5 ]</w:t>
+      </w:r>
+      <w:proofErr w:type="gramEnd"/>
     </w:p>
     <w:p>
       <w:pPr>
@@ -138,8 +158,13 @@
         <w:t>Verb Usage Error</w:t>
       </w:r>
       <w:r>
-        <w:t xml:space="preserve"> [ 1 – 5 ]</w:t>
-      </w:r>
+        <w:t xml:space="preserve"> [ 1 – </w:t>
+      </w:r>
+      <w:proofErr w:type="gramStart"/>
+      <w:r>
+        <w:t>5 ]</w:t>
+      </w:r>
+      <w:proofErr w:type="gramEnd"/>
     </w:p>
     <w:p/>
     <w:p>
@@ -235,7 +260,43 @@
         <w:rPr>
           <w:rFonts w:ascii="Lucida Console" w:hAnsi="Lucida Console"/>
         </w:rPr>
-        <w:t>java -mx4g -cp “*” edu.stanford.nlp.pipeline.StanfordCoreNLPServer -port 9000 -timeout – 15000</w:t>
+        <w:t>java -mx4g -</w:t>
+      </w:r>
+      <w:proofErr w:type="spellStart"/>
+      <w:r>
+        <w:rPr>
+          <w:rFonts w:ascii="Lucida Console" w:hAnsi="Lucida Console"/>
+        </w:rPr>
+        <w:t>cp</w:t>
+      </w:r>
+      <w:proofErr w:type="spellEnd"/>
+      <w:r>
+        <w:rPr>
+          <w:rFonts w:ascii="Lucida Console" w:hAnsi="Lucida Console"/>
+        </w:rPr>
+        <w:t xml:space="preserve"> “*” </w:t>
+      </w:r>
+      <w:proofErr w:type="spellStart"/>
+      <w:proofErr w:type="gramStart"/>
+      <w:r>
+        <w:rPr>
+          <w:rFonts w:ascii="Lucida Console" w:hAnsi="Lucida Console"/>
+        </w:rPr>
+        <w:t>edu.stanford.nlp.pipeline</w:t>
+      </w:r>
+      <w:proofErr w:type="gramEnd"/>
+      <w:r>
+        <w:rPr>
+          <w:rFonts w:ascii="Lucida Console" w:hAnsi="Lucida Console"/>
+        </w:rPr>
+        <w:t>.StanfordCoreNLPServer</w:t>
+      </w:r>
+      <w:proofErr w:type="spellEnd"/>
+      <w:r>
+        <w:rPr>
+          <w:rFonts w:ascii="Lucida Console" w:hAnsi="Lucida Console"/>
+        </w:rPr>
+        <w:t xml:space="preserve"> -port 9000 -timeout – 15000</w:t>
       </w:r>
     </w:p>
     <w:p/>
@@ -250,8 +311,13 @@
       <w:r>
         <w:t xml:space="preserve">Startup </w:t>
       </w:r>
-      <w:r>
-        <w:t>AutoGrader Package</w:t>
+      <w:proofErr w:type="spellStart"/>
+      <w:r>
+        <w:t>AutoGrader</w:t>
+      </w:r>
+      <w:proofErr w:type="spellEnd"/>
+      <w:r>
+        <w:t xml:space="preserve"> Package</w:t>
       </w:r>
     </w:p>
     <w:p>
@@ -263,7 +329,15 @@
         </w:numPr>
       </w:pPr>
       <w:r>
-        <w:t>Download autograder package from blackboard and extract</w:t>
+        <w:t xml:space="preserve">Download </w:t>
+      </w:r>
+      <w:proofErr w:type="spellStart"/>
+      <w:r>
+        <w:t>autograder</w:t>
+      </w:r>
+      <w:proofErr w:type="spellEnd"/>
+      <w:r>
+        <w:t xml:space="preserve"> package from blackboard and extract</w:t>
       </w:r>
     </w:p>
     <w:p>
@@ -275,13 +349,38 @@
         </w:numPr>
       </w:pPr>
       <w:r>
-        <w:t xml:space="preserve">Place essays to be graded in: </w:t>
+        <w:t>Place essays to be graded in</w:t>
+      </w:r>
+      <w:proofErr w:type="gramStart"/>
+      <w:r>
+        <w:t xml:space="preserve">: </w:t>
       </w:r>
       <w:r>
         <w:rPr>
           <w:rFonts w:ascii="Lucida Console" w:hAnsi="Lucida Console"/>
         </w:rPr>
-        <w:t>./autoGrader/input/testing/essays/</w:t>
+        <w:t>.</w:t>
+      </w:r>
+      <w:proofErr w:type="gramEnd"/>
+      <w:r>
+        <w:rPr>
+          <w:rFonts w:ascii="Lucida Console" w:hAnsi="Lucida Console"/>
+        </w:rPr>
+        <w:t>/</w:t>
+      </w:r>
+      <w:proofErr w:type="spellStart"/>
+      <w:r>
+        <w:rPr>
+          <w:rFonts w:ascii="Lucida Console" w:hAnsi="Lucida Console"/>
+        </w:rPr>
+        <w:t>autoGrader</w:t>
+      </w:r>
+      <w:proofErr w:type="spellEnd"/>
+      <w:r>
+        <w:rPr>
+          <w:rFonts w:ascii="Lucida Console" w:hAnsi="Lucida Console"/>
+        </w:rPr>
+        <w:t>/input/testing/essays/</w:t>
       </w:r>
     </w:p>
     <w:p>
@@ -293,13 +392,38 @@
         </w:numPr>
       </w:pPr>
       <w:r>
-        <w:t xml:space="preserve">Place the index file for testing essays in </w:t>
+        <w:t xml:space="preserve">Place the index file for testing essays </w:t>
+      </w:r>
+      <w:proofErr w:type="gramStart"/>
+      <w:r>
+        <w:t xml:space="preserve">in </w:t>
       </w:r>
       <w:r>
         <w:rPr>
           <w:rFonts w:ascii="Lucida Console" w:hAnsi="Lucida Console"/>
         </w:rPr>
-        <w:t>./autoGrader/input/testing/</w:t>
+        <w:t>.</w:t>
+      </w:r>
+      <w:proofErr w:type="gramEnd"/>
+      <w:r>
+        <w:rPr>
+          <w:rFonts w:ascii="Lucida Console" w:hAnsi="Lucida Console"/>
+        </w:rPr>
+        <w:t>/</w:t>
+      </w:r>
+      <w:proofErr w:type="spellStart"/>
+      <w:r>
+        <w:rPr>
+          <w:rFonts w:ascii="Lucida Console" w:hAnsi="Lucida Console"/>
+        </w:rPr>
+        <w:t>autoGrader</w:t>
+      </w:r>
+      <w:proofErr w:type="spellEnd"/>
+      <w:r>
+        <w:rPr>
+          <w:rFonts w:ascii="Lucida Console" w:hAnsi="Lucida Console"/>
+        </w:rPr>
+        <w:t>/input/testing/</w:t>
       </w:r>
     </w:p>
     <w:p>
@@ -363,7 +487,21 @@
         <w:rPr>
           <w:rFonts w:ascii="Lucida Console" w:hAnsi="Lucida Console"/>
         </w:rPr>
-        <w:t>./autoGrader/output/results.txt</w:t>
+        <w:t>./</w:t>
+      </w:r>
+      <w:proofErr w:type="spellStart"/>
+      <w:r>
+        <w:rPr>
+          <w:rFonts w:ascii="Lucida Console" w:hAnsi="Lucida Console"/>
+        </w:rPr>
+        <w:t>autoGrader</w:t>
+      </w:r>
+      <w:proofErr w:type="spellEnd"/>
+      <w:r>
+        <w:rPr>
+          <w:rFonts w:ascii="Lucida Console" w:hAnsi="Lucida Console"/>
+        </w:rPr>
+        <w:t>/output/results.txt</w:t>
       </w:r>
       <w:r>
         <w:t xml:space="preserve"> </w:t>
@@ -389,7 +527,15 @@
     </w:p>
     <w:p>
       <w:r>
-        <w:t xml:space="preserve">Spell check is accomplished by comparing words from the essay to nltk words corpus. The words corpus is the spell check dictionary used by open office project. </w:t>
+        <w:t xml:space="preserve">Spell check is accomplished by comparing words from the essay to </w:t>
+      </w:r>
+      <w:proofErr w:type="spellStart"/>
+      <w:r>
+        <w:t>nltk</w:t>
+      </w:r>
+      <w:proofErr w:type="spellEnd"/>
+      <w:r>
+        <w:t xml:space="preserve"> words corpus. The words corpus is the spell check dictionary used by open office project. </w:t>
       </w:r>
     </w:p>
     <w:p/>
@@ -559,7 +705,15 @@
     </w:p>
     <w:p>
       <w:r>
-        <w:t xml:space="preserve">Using the Stanford Core NLP Tools, the parse tree is found and the number of trees marked “S” is counted, approximating the count of complete clauses in a sentence. </w:t>
+        <w:t xml:space="preserve">Using the Stanford Core NLP Tools, the parse tree is </w:t>
+      </w:r>
+      <w:proofErr w:type="gramStart"/>
+      <w:r>
+        <w:t>found</w:t>
+      </w:r>
+      <w:proofErr w:type="gramEnd"/>
+      <w:r>
+        <w:t xml:space="preserve"> and the number of trees marked “S” is counted, approximating the count of complete clauses in a sentence. </w:t>
       </w:r>
     </w:p>
     <w:p/>
@@ -587,8 +741,251 @@
       <w:r>
         <w:t xml:space="preserve">A parse tree is returned from Stanford Core NLP. Our algorithm recursively traverses the parse tree until a leaf node is found. At the leaf level a feature structure is constructed with attributes based on the word’s POS tag. </w:t>
       </w:r>
+      <w:r>
+        <w:t>The fe</w:t>
+      </w:r>
+      <w:r>
+        <w:t xml:space="preserve">ature structure is returned back to the calling function. </w:t>
+      </w:r>
+    </w:p>
+    <w:p/>
+    <w:p>
+      <w:r>
+        <w:t>The calling function accumulates the feature structures returned from calling on its constituent trees. Subject Verb Agreement and Ver</w:t>
+      </w:r>
+      <w:r>
+        <w:t>b Usage Errors are identified while</w:t>
+      </w:r>
+      <w:r>
+        <w:t xml:space="preserve"> merging these feature structures using the rules below: </w:t>
+      </w:r>
+    </w:p>
+    <w:p/>
+    <w:p>
+      <w:r>
+        <w:t>If the tree “root” is a Noun Phrase NP</w:t>
+      </w:r>
+    </w:p>
+    <w:p>
+      <w:pPr>
+        <w:pStyle w:val="ListParagraph"/>
+        <w:numPr>
+          <w:ilvl w:val="0"/>
+          <w:numId w:val="1"/>
+        </w:numPr>
+      </w:pPr>
+      <w:r>
+        <w:t>If there is only one feature with type noun, rename that feature as NP and return</w:t>
+      </w:r>
+    </w:p>
+    <w:p>
+      <w:pPr>
+        <w:pStyle w:val="ListParagraph"/>
+        <w:numPr>
+          <w:ilvl w:val="0"/>
+          <w:numId w:val="1"/>
+        </w:numPr>
+      </w:pPr>
+      <w:r>
+        <w:t xml:space="preserve">If there is are multiple features with type noun, mark the feature as plural. </w:t>
+      </w:r>
+    </w:p>
+    <w:p>
+      <w:pPr>
+        <w:pStyle w:val="ListParagraph"/>
+        <w:numPr>
+          <w:ilvl w:val="0"/>
+          <w:numId w:val="1"/>
+        </w:numPr>
+      </w:pPr>
+      <w:r>
+        <w:lastRenderedPageBreak/>
+        <w:t>If one of the features is 1</w:t>
+      </w:r>
+      <w:r>
+        <w:rPr>
+          <w:vertAlign w:val="superscript"/>
+        </w:rPr>
+        <w:t>st</w:t>
+      </w:r>
+      <w:r>
+        <w:t xml:space="preserve"> or 2</w:t>
+      </w:r>
+      <w:r>
+        <w:rPr>
+          <w:vertAlign w:val="superscript"/>
+        </w:rPr>
+        <w:t>nd</w:t>
+      </w:r>
+      <w:r>
+        <w:t xml:space="preserve"> person, mark the feature as 2</w:t>
+      </w:r>
+      <w:r>
+        <w:rPr>
+          <w:vertAlign w:val="superscript"/>
+        </w:rPr>
+        <w:t>nd</w:t>
+      </w:r>
+      <w:r>
+        <w:t xml:space="preserve"> person, otherwise mark as 3</w:t>
+      </w:r>
+      <w:r>
+        <w:rPr>
+          <w:vertAlign w:val="superscript"/>
+        </w:rPr>
+        <w:t>rd</w:t>
+      </w:r>
+      <w:r>
+        <w:t xml:space="preserve"> person. </w:t>
+      </w:r>
+    </w:p>
+    <w:p/>
+    <w:p>
+      <w:r>
+        <w:t>If the tree “root” is a Verb Phrase VP</w:t>
+      </w:r>
+    </w:p>
+    <w:p>
+      <w:pPr>
+        <w:pStyle w:val="ListParagraph"/>
+        <w:numPr>
+          <w:ilvl w:val="0"/>
+          <w:numId w:val="1"/>
+        </w:numPr>
+      </w:pPr>
+      <w:r>
+        <w:t>If the leftmost constituent is a verb</w:t>
+      </w:r>
+    </w:p>
+    <w:p>
+      <w:pPr>
+        <w:pStyle w:val="ListParagraph"/>
+        <w:numPr>
+          <w:ilvl w:val="1"/>
+          <w:numId w:val="1"/>
+        </w:numPr>
+      </w:pPr>
+      <w:r>
+        <w:t xml:space="preserve">If it is a BE verb and the next constituent is not a Gerund or Noun Phrase count a verb error. </w:t>
+      </w:r>
+    </w:p>
+    <w:p>
+      <w:pPr>
+        <w:pStyle w:val="ListParagraph"/>
+        <w:numPr>
+          <w:ilvl w:val="1"/>
+          <w:numId w:val="1"/>
+        </w:numPr>
+      </w:pPr>
+      <w:r>
+        <w:t xml:space="preserve">If it is a HAVE verb and the next constituent is not a Past </w:t>
+      </w:r>
+      <w:proofErr w:type="spellStart"/>
+      <w:r>
+        <w:t>Participal</w:t>
+      </w:r>
+      <w:proofErr w:type="spellEnd"/>
+      <w:r>
+        <w:t xml:space="preserve"> or Noun Phrase count a verb error. </w:t>
+      </w:r>
+    </w:p>
+    <w:p>
+      <w:pPr>
+        <w:pStyle w:val="ListParagraph"/>
+        <w:numPr>
+          <w:ilvl w:val="1"/>
+          <w:numId w:val="1"/>
+        </w:numPr>
+      </w:pPr>
+      <w:r>
+        <w:t>M</w:t>
+      </w:r>
+      <w:r>
+        <w:t>ark the feature as VP and return</w:t>
+      </w:r>
+    </w:p>
+    <w:p>
+      <w:pPr>
+        <w:pStyle w:val="ListParagraph"/>
+        <w:numPr>
+          <w:ilvl w:val="0"/>
+          <w:numId w:val="1"/>
+        </w:numPr>
+      </w:pPr>
+      <w:r>
+        <w:t>If the leftmost constituent is not a verb</w:t>
+      </w:r>
+    </w:p>
+    <w:p>
+      <w:pPr>
+        <w:pStyle w:val="ListParagraph"/>
+        <w:numPr>
+          <w:ilvl w:val="1"/>
+          <w:numId w:val="1"/>
+        </w:numPr>
+      </w:pPr>
+      <w:r>
+        <w:t>If it is an adverb or modal return the leftmost verb or VP found.</w:t>
+      </w:r>
+    </w:p>
+    <w:p>
+      <w:pPr>
+        <w:pStyle w:val="ListParagraph"/>
+        <w:numPr>
+          <w:ilvl w:val="1"/>
+          <w:numId w:val="1"/>
+        </w:numPr>
+      </w:pPr>
+      <w:r>
+        <w:t xml:space="preserve">If it is not adverb or modal count a verb error. </w:t>
+      </w:r>
+    </w:p>
+    <w:p/>
+    <w:p>
       <w:bookmarkStart w:id="0" w:name="_GoBack"/>
       <w:bookmarkEnd w:id="0"/>
+    </w:p>
+    <w:p>
+      <w:r>
+        <w:drawing>
+          <wp:inline distT="0" distB="0" distL="0" distR="0" wp14:anchorId="2F7B4A9A" wp14:editId="4E25F717">
+            <wp:extent cx="4064000" cy="3048000"/>
+            <wp:effectExtent l="0" t="0" r="0" b="0"/>
+            <wp:docPr id="1" name="Picture 1"/>
+            <wp:cNvGraphicFramePr>
+              <a:graphicFrameLocks xmlns:a="http://schemas.openxmlformats.org/drawingml/2006/main" noChangeAspect="1"/>
+            </wp:cNvGraphicFramePr>
+            <a:graphic xmlns:a="http://schemas.openxmlformats.org/drawingml/2006/main">
+              <a:graphicData uri="http://schemas.openxmlformats.org/drawingml/2006/picture">
+                <pic:pic xmlns:pic="http://schemas.openxmlformats.org/drawingml/2006/picture">
+                  <pic:nvPicPr>
+                    <pic:cNvPr id="1" name=""/>
+                    <pic:cNvPicPr/>
+                  </pic:nvPicPr>
+                  <pic:blipFill>
+                    <a:blip r:embed="rId6"/>
+                    <a:stretch>
+                      <a:fillRect/>
+                    </a:stretch>
+                  </pic:blipFill>
+                  <pic:spPr>
+                    <a:xfrm>
+                      <a:off x="0" y="0"/>
+                      <a:ext cx="4064000" cy="3048000"/>
+                    </a:xfrm>
+                    <a:prstGeom prst="rect">
+                      <a:avLst/>
+                    </a:prstGeom>
+                  </pic:spPr>
+                </pic:pic>
+              </a:graphicData>
+            </a:graphic>
+          </wp:inline>
+        </w:drawing>
+      </w:r>
+      <w:r>
+        <w:t xml:space="preserve">Subject verb agreement scores. </w:t>
+      </w:r>
     </w:p>
     <w:sectPr>
       <w:pgSz w:w="12240" w:h="15840"/>
@@ -618,7 +1015,7 @@
         <w:rFonts w:ascii="Symbol" w:hAnsi="Symbol" w:hint="default"/>
       </w:rPr>
     </w:lvl>
-    <w:lvl w:ilvl="1" w:tplc="04090003" w:tentative="1">
+    <w:lvl w:ilvl="1" w:tplc="04090003">
       <w:start w:val="1"/>
       <w:numFmt w:val="bullet"/>
       <w:lvlText w:val="o"/>

</xml_diff>